<commit_message>
FEAT #2134 carré signature
</commit_message>
<xml_diff>
--- a/templates/trunk/templates/styles/office/standard_sign.docx
+++ b/templates/trunk/templates/styles/office/standard_sign.docx
@@ -842,7 +842,7 @@
           <w:sz w:val="20"/>
           <w:szCs w:val="20"/>
         </w:rPr>
-        <w:t>14/09/2015</w:t>
+        <w:t>29/09/2015</w:t>
       </w:r>
       <w:r>
         <w:rPr>
@@ -1120,8 +1120,6 @@
           <w:szCs w:val="20"/>
         </w:rPr>
       </w:pPr>
-      <w:bookmarkStart w:id="0" w:name="_GoBack"/>
-      <w:bookmarkEnd w:id="0"/>
     </w:p>
     <w:p>
       <w:pPr>
@@ -1174,32 +1172,24 @@
       </w:pPr>
       <w:r>
         <w:rPr>
-          <w:rFonts w:ascii="Verdana" w:hAnsi="Verdana"/>
           <w:noProof/>
-          <w:sz w:val="20"/>
-          <w:szCs w:val="20"/>
           <w:lang w:eastAsia="zh-CN"/>
         </w:rPr>
         <w:drawing>
-          <wp:inline distT="0" distB="0" distL="0" distR="0" wp14:anchorId="6E762DE0" wp14:editId="46CAD72C">
+          <wp:inline distT="0" distB="0" distL="0" distR="0" wp14:anchorId="33CAE901" wp14:editId="0A598955">
             <wp:extent cx="1905000" cy="1266825"/>
-            <wp:effectExtent l="19050" t="0" r="0" b="0"/>
-            <wp:docPr id="2" name="Image 1" descr="C:\temp\blowagie\blocImage.jpg"/>
-            <wp:cNvGraphicFramePr>
-              <a:graphicFrameLocks xmlns:a="http://schemas.openxmlformats.org/drawingml/2006/main" noChangeAspect="1"/>
-            </wp:cNvGraphicFramePr>
+            <wp:effectExtent l="0" t="0" r="0" b="9525"/>
+            <wp:docPr id="3" name="Image 3" descr="C:\temp\blowagie\blocImage.jpg"/>
+            <wp:cNvGraphicFramePr/>
             <a:graphic xmlns:a="http://schemas.openxmlformats.org/drawingml/2006/main">
               <a:graphicData uri="http://schemas.openxmlformats.org/drawingml/2006/picture">
                 <pic:pic xmlns:pic="http://schemas.openxmlformats.org/drawingml/2006/picture">
                   <pic:nvPicPr>
-                    <pic:cNvPr id="0" name="Picture 1" descr="C:\temp\blowagie\blocImage.jpg"/>
-                    <pic:cNvPicPr>
-                      <a:picLocks noChangeAspect="1" noChangeArrowheads="1"/>
-                    </pic:cNvPicPr>
+                    <pic:cNvPr id="1" name="Image 1" descr="C:\temp\blowagie\blocImage.jpg"/>
+                    <pic:cNvPicPr/>
                   </pic:nvPicPr>
                   <pic:blipFill>
-                    <a:blip r:embed="rId6" cstate="print"/>
-                    <a:srcRect/>
+                    <a:blip r:embed="rId6"/>
                     <a:stretch>
                       <a:fillRect/>
                     </a:stretch>
@@ -1226,6 +1216,8 @@
           </wp:inline>
         </w:drawing>
       </w:r>
+      <w:bookmarkStart w:id="0" w:name="_GoBack"/>
+      <w:bookmarkEnd w:id="0"/>
     </w:p>
     <w:p>
       <w:pPr>

</xml_diff>